<commit_message>
prawie koniec na dzis
</commit_message>
<xml_diff>
--- a/02-DataStructures/02-DataStructures.docx
+++ b/02-DataStructures/02-DataStructures.docx
@@ -828,7 +828,21 @@
             <w:rStyle w:val="Hipercze"/>
             <w:lang w:val="en-US"/>
           </w:rPr>
-          <w:t>https://en.wikipedia.org/wiki/Krak%C3%B3w#Demographics</w:t>
+          <w:t>https://en.wikipedia.org/wiki/Krak%C</w:t>
+        </w:r>
+        <w:r>
+          <w:rPr>
+            <w:rStyle w:val="Hipercze"/>
+            <w:lang w:val="en-US"/>
+          </w:rPr>
+          <w:t>3</w:t>
+        </w:r>
+        <w:r>
+          <w:rPr>
+            <w:rStyle w:val="Hipercze"/>
+            <w:lang w:val="en-US"/>
+          </w:rPr>
+          <w:t>%B3w</w:t>
         </w:r>
       </w:hyperlink>
       <w:r>
@@ -924,7 +938,19 @@
         <w:rPr>
           <w:lang w:val="en-US"/>
         </w:rPr>
-        <w:t>the contents of the Series.</w:t>
+        <w:t>the contents of the Series</w:t>
+      </w:r>
+      <w:r>
+        <w:rPr>
+          <w:lang w:val="en-US"/>
+        </w:rPr>
+        <w:t xml:space="preserve"> along with </w:t>
+      </w:r>
+      <w:r>
+        <w:rPr>
+          <w:lang w:val="en-US"/>
+        </w:rPr>
+        <w:t>the descriptive statistics.</w:t>
       </w:r>
     </w:p>
     <w:p>
@@ -994,23 +1020,184 @@
     <w:p>
       <w:pPr>
         <w:pStyle w:val="Zadanie"/>
-      </w:pPr>
-    </w:p>
-    <w:p>
-      <w:pPr>
-        <w:pStyle w:val="Zadanie"/>
-      </w:pPr>
-      <w:r>
-        <w:t>TUTAJ zadanie, utworzenie nowego notesu i wykonanie zadania.</w:t>
-      </w:r>
-      <w:r>
-        <w:t xml:space="preserve"> Zadanie to wygenerowanie danych</w:t>
-      </w:r>
-      <w:r>
-        <w:t xml:space="preserve">, wyświetlenie ich, wyświetlenie wybranych kolumn (podać link do info w necie). </w:t>
-      </w:r>
-      <w:r>
-        <w:t>Obliczenie statystyk. Takie kompletne zadanie w osobnym pliku.</w:t>
+        <w:rPr>
+          <w:lang w:val="en-US"/>
+        </w:rPr>
+      </w:pPr>
+      <w:r>
+        <w:rPr>
+          <w:lang w:val="en-US"/>
+        </w:rPr>
+        <w:t>The CSV file contains information about the number of men and women employed in company departments.</w:t>
+      </w:r>
+    </w:p>
+    <w:p>
+      <w:pPr>
+        <w:pStyle w:val="Zadanie"/>
+        <w:numPr>
+          <w:ilvl w:val="0"/>
+          <w:numId w:val="0"/>
+        </w:numPr>
+        <w:ind w:left="1080"/>
+        <w:rPr>
+          <w:lang w:val="en-US"/>
+        </w:rPr>
+      </w:pPr>
+      <w:r>
+        <w:rPr>
+          <w:lang w:val="en-US"/>
+        </w:rPr>
+        <w:drawing>
+          <wp:inline distT="0" distB="0" distL="0" distR="0" wp14:anchorId="0F01BEFC" wp14:editId="601ED2F6">
+            <wp:extent cx="3193576" cy="948645"/>
+            <wp:effectExtent l="0" t="0" r="6985" b="4445"/>
+            <wp:docPr id="1782020003" name="Obraz 1" descr="Obraz zawierający tekst, zrzut ekranu, Czcionka, numer&#10;&#10;Opis wygenerowany automatycznie"/>
+            <wp:cNvGraphicFramePr>
+              <a:graphicFrameLocks xmlns:a="http://schemas.openxmlformats.org/drawingml/2006/main" noChangeAspect="1"/>
+            </wp:cNvGraphicFramePr>
+            <a:graphic xmlns:a="http://schemas.openxmlformats.org/drawingml/2006/main">
+              <a:graphicData uri="http://schemas.openxmlformats.org/drawingml/2006/picture">
+                <pic:pic xmlns:pic="http://schemas.openxmlformats.org/drawingml/2006/picture">
+                  <pic:nvPicPr>
+                    <pic:cNvPr id="1782020003" name="Obraz 1" descr="Obraz zawierający tekst, zrzut ekranu, Czcionka, numer&#10;&#10;Opis wygenerowany automatycznie"/>
+                    <pic:cNvPicPr/>
+                  </pic:nvPicPr>
+                  <pic:blipFill>
+                    <a:blip r:embed="rId13"/>
+                    <a:stretch>
+                      <a:fillRect/>
+                    </a:stretch>
+                  </pic:blipFill>
+                  <pic:spPr>
+                    <a:xfrm>
+                      <a:off x="0" y="0"/>
+                      <a:ext cx="3217230" cy="955671"/>
+                    </a:xfrm>
+                    <a:prstGeom prst="rect">
+                      <a:avLst/>
+                    </a:prstGeom>
+                  </pic:spPr>
+                </pic:pic>
+              </a:graphicData>
+            </a:graphic>
+          </wp:inline>
+        </w:drawing>
+      </w:r>
+    </w:p>
+    <w:p>
+      <w:pPr>
+        <w:pStyle w:val="Zadanie"/>
+        <w:numPr>
+          <w:ilvl w:val="0"/>
+          <w:numId w:val="0"/>
+        </w:numPr>
+        <w:ind w:left="1080"/>
+      </w:pPr>
+      <w:r>
+        <w:rPr>
+          <w:lang w:val="en-US"/>
+        </w:rPr>
+        <w:t xml:space="preserve">Using </w:t>
+      </w:r>
+      <w:proofErr w:type="spellStart"/>
+      <w:r>
+        <w:rPr>
+          <w:lang w:val="en-US"/>
+        </w:rPr>
+        <w:t>Mockaroo</w:t>
+      </w:r>
+      <w:proofErr w:type="spellEnd"/>
+      <w:r>
+        <w:rPr>
+          <w:lang w:val="en-US"/>
+        </w:rPr>
+        <w:t xml:space="preserve"> (</w:t>
+      </w:r>
+      <w:hyperlink r:id="rId14" w:history="1">
+        <w:r>
+          <w:rPr>
+            <w:rStyle w:val="Hipercze"/>
+            <w:lang w:val="en-US"/>
+          </w:rPr>
+          <w:t>https://mockaroo.com</w:t>
+        </w:r>
+      </w:hyperlink>
+      <w:r>
+        <w:rPr>
+          <w:lang w:val="en-US"/>
+        </w:rPr>
+        <w:t xml:space="preserve">), generate 20 rows of data with the given structure. Save the data in the companies.csv file. Then, create a </w:t>
+      </w:r>
+      <w:proofErr w:type="spellStart"/>
+      <w:r>
+        <w:rPr>
+          <w:lang w:val="en-US"/>
+        </w:rPr>
+        <w:t>companies.ipynb</w:t>
+      </w:r>
+      <w:proofErr w:type="spellEnd"/>
+      <w:r>
+        <w:rPr>
+          <w:lang w:val="en-US"/>
+        </w:rPr>
+        <w:t xml:space="preserve"> notebook, in which create a </w:t>
+      </w:r>
+      <w:proofErr w:type="spellStart"/>
+      <w:r>
+        <w:rPr>
+          <w:lang w:val="en-US"/>
+        </w:rPr>
+        <w:t>DataFrame</w:t>
+      </w:r>
+      <w:proofErr w:type="spellEnd"/>
+      <w:r>
+        <w:rPr>
+          <w:lang w:val="en-US"/>
+        </w:rPr>
+        <w:t xml:space="preserve">, based on the data contained in the CSV file. </w:t>
+      </w:r>
+      <w:r>
+        <w:t xml:space="preserve">Display the </w:t>
+      </w:r>
+      <w:proofErr w:type="spellStart"/>
+      <w:r>
+        <w:t>contents</w:t>
+      </w:r>
+      <w:proofErr w:type="spellEnd"/>
+      <w:r>
+        <w:t xml:space="preserve"> of the </w:t>
+      </w:r>
+      <w:proofErr w:type="spellStart"/>
+      <w:r>
+        <w:t>DataFrame</w:t>
+      </w:r>
+      <w:proofErr w:type="spellEnd"/>
+      <w:r>
+        <w:t xml:space="preserve">. </w:t>
+      </w:r>
+      <w:proofErr w:type="spellStart"/>
+      <w:r>
+        <w:t>Calculate</w:t>
+      </w:r>
+      <w:proofErr w:type="spellEnd"/>
+      <w:r>
+        <w:t xml:space="preserve"> and display:</w:t>
+      </w:r>
+    </w:p>
+    <w:p>
+      <w:pPr>
+        <w:pStyle w:val="Polecenie"/>
+      </w:pPr>
+      <w:r>
+        <w:t>the total number of men working in companies</w:t>
+      </w:r>
+    </w:p>
+    <w:p>
+      <w:pPr>
+        <w:pStyle w:val="Polecenie"/>
+      </w:pPr>
+      <w:r>
+        <w:t>average number of women working in companies</w:t>
       </w:r>
     </w:p>
     <w:p>
@@ -1024,6 +1211,7 @@
         <w:rPr>
           <w:lang w:val="pl-PL"/>
         </w:rPr>
+        <w:lastRenderedPageBreak/>
         <w:t xml:space="preserve">Data </w:t>
       </w:r>
       <w:proofErr w:type="spellStart"/>
@@ -1161,7 +1349,6 @@
         <w:pStyle w:val="Zadanie"/>
       </w:pPr>
       <w:r>
-        <w:lastRenderedPageBreak/>
         <w:t>Nazywanie wierszy</w:t>
       </w:r>
     </w:p>
@@ -1174,7 +1361,7 @@
       </w:r>
     </w:p>
     <w:sectPr>
-      <w:footerReference w:type="default" r:id="rId13"/>
+      <w:footerReference w:type="default" r:id="rId15"/>
       <w:pgSz w:w="11907" w:h="16840" w:code="9"/>
       <w:pgMar w:top="1417" w:right="1417" w:bottom="1417" w:left="1417" w:header="709" w:footer="709" w:gutter="0"/>
       <w:cols w:space="708"/>

</xml_diff>